<commit_message>
meg mindig nics keszen
</commit_message>
<xml_diff>
--- a/dokumentacio.docx
+++ b/dokumentacio.docx
@@ -315,15 +315,18 @@
       </w:r>
     </w:p>
     <w:p>
+      <w:pPr>
+        <w:jc w:val="center"/>
+      </w:pPr>
       <w:r>
         <w:rPr>
           <w:noProof/>
         </w:rPr>
         <w:drawing>
-          <wp:inline distT="0" distB="0" distL="0" distR="0" wp14:anchorId="63F1C513" wp14:editId="03671224">
-            <wp:extent cx="2520000" cy="2218203"/>
-            <wp:effectExtent l="0" t="0" r="0" b="0"/>
-            <wp:docPr id="668647418" name="Kép 1" descr="A képen diagram, sematikus rajz látható&#10;&#10;Automatikusan generált leírás"/>
+          <wp:inline distT="0" distB="0" distL="0" distR="0" wp14:anchorId="5C1655CC" wp14:editId="5C0E6B3F">
+            <wp:extent cx="3521128" cy="3240000"/>
+            <wp:effectExtent l="0" t="0" r="3175" b="0"/>
+            <wp:docPr id="1052142352" name="Kép 1" descr="A képen diagram látható&#10;&#10;Automatikusan generált leírás"/>
             <wp:cNvGraphicFramePr>
               <a:graphicFrameLocks xmlns:a="http://schemas.openxmlformats.org/drawingml/2006/main" noChangeAspect="1"/>
             </wp:cNvGraphicFramePr>
@@ -331,7 +334,7 @@
               <a:graphicData uri="http://schemas.openxmlformats.org/drawingml/2006/picture">
                 <pic:pic xmlns:pic="http://schemas.openxmlformats.org/drawingml/2006/picture">
                   <pic:nvPicPr>
-                    <pic:cNvPr id="668647418" name="Kép 1" descr="A képen diagram, sematikus rajz látható&#10;&#10;Automatikusan generált leírás"/>
+                    <pic:cNvPr id="1052142352" name="Kép 1" descr="A képen diagram látható&#10;&#10;Automatikusan generált leírás"/>
                     <pic:cNvPicPr/>
                   </pic:nvPicPr>
                   <pic:blipFill>
@@ -349,7 +352,7 @@
                   <pic:spPr>
                     <a:xfrm>
                       <a:off x="0" y="0"/>
-                      <a:ext cx="2520000" cy="2218203"/>
+                      <a:ext cx="3521128" cy="3240000"/>
                     </a:xfrm>
                     <a:prstGeom prst="rect">
                       <a:avLst/>
@@ -361,14 +364,20 @@
           </wp:inline>
         </w:drawing>
       </w:r>
+    </w:p>
+    <w:p>
+      <w:pPr>
+        <w:jc w:val="center"/>
+      </w:pPr>
       <w:r>
         <w:rPr>
           <w:noProof/>
         </w:rPr>
+        <w:lastRenderedPageBreak/>
         <w:drawing>
-          <wp:inline distT="0" distB="0" distL="0" distR="0" wp14:anchorId="1B0F5BBB" wp14:editId="0A9DFEC8">
-            <wp:extent cx="3017267" cy="2520000"/>
-            <wp:effectExtent l="0" t="0" r="0" b="0"/>
+          <wp:inline distT="0" distB="0" distL="0" distR="0" wp14:anchorId="1B0F5BBB" wp14:editId="28419840">
+            <wp:extent cx="3879343" cy="3240000"/>
+            <wp:effectExtent l="0" t="0" r="6985" b="0"/>
             <wp:docPr id="1323221253" name="Kép 2" descr="A képen diagram látható&#10;&#10;Automatikusan generált leírás"/>
             <wp:cNvGraphicFramePr>
               <a:graphicFrameLocks xmlns:a="http://schemas.openxmlformats.org/drawingml/2006/main" noChangeAspect="1"/>
@@ -395,7 +404,7 @@
                   <pic:spPr>
                     <a:xfrm>
                       <a:off x="0" y="0"/>
-                      <a:ext cx="3017267" cy="2520000"/>
+                      <a:ext cx="3879343" cy="3240000"/>
                     </a:xfrm>
                     <a:prstGeom prst="rect">
                       <a:avLst/>
@@ -408,24 +417,681 @@
         </w:drawing>
       </w:r>
     </w:p>
+    <w:p>
+      <w:r>
+        <w:t>Egy számítógépről tárolt adatok:</w:t>
+      </w:r>
+    </w:p>
+    <w:p>
+      <w:pPr>
+        <w:pStyle w:val="Listaszerbekezds"/>
+        <w:numPr>
+          <w:ilvl w:val="0"/>
+          <w:numId w:val="9"/>
+        </w:numPr>
+        <w:ind w:left="284" w:hanging="284"/>
+      </w:pPr>
+      <w:proofErr w:type="spellStart"/>
+      <w:r>
+        <w:t>Id</w:t>
+      </w:r>
+      <w:proofErr w:type="spellEnd"/>
+      <w:r>
+        <w:t>: Elsődleges kulcs, az adatbázis helyes működése szempontjából fontos.</w:t>
+      </w:r>
+    </w:p>
+    <w:p>
+      <w:pPr>
+        <w:pStyle w:val="Listaszerbekezds"/>
+        <w:numPr>
+          <w:ilvl w:val="0"/>
+          <w:numId w:val="9"/>
+        </w:numPr>
+        <w:ind w:left="284" w:hanging="284"/>
+      </w:pPr>
+      <w:r>
+        <w:t>Azonosító: Egy számítógép egyedi azonosítója, tartalmazhat számot, betűt akár speciális karaktert.</w:t>
+      </w:r>
+    </w:p>
+    <w:p>
+      <w:pPr>
+        <w:pStyle w:val="Listaszerbekezds"/>
+        <w:numPr>
+          <w:ilvl w:val="0"/>
+          <w:numId w:val="9"/>
+        </w:numPr>
+        <w:ind w:left="284" w:hanging="284"/>
+      </w:pPr>
+      <w:r>
+        <w:t>Processzor: A számítógép processzorának típusa.</w:t>
+      </w:r>
+    </w:p>
+    <w:p>
+      <w:pPr>
+        <w:pStyle w:val="Listaszerbekezds"/>
+        <w:numPr>
+          <w:ilvl w:val="0"/>
+          <w:numId w:val="9"/>
+        </w:numPr>
+        <w:ind w:left="284" w:hanging="284"/>
+      </w:pPr>
+      <w:r>
+        <w:t>Memória típusa: A számít</w:t>
+      </w:r>
+      <w:r>
+        <w:t>ógép memóriájának típusa.</w:t>
+      </w:r>
+    </w:p>
+    <w:p>
+      <w:pPr>
+        <w:pStyle w:val="Listaszerbekezds"/>
+        <w:numPr>
+          <w:ilvl w:val="0"/>
+          <w:numId w:val="9"/>
+        </w:numPr>
+        <w:ind w:left="284" w:hanging="284"/>
+      </w:pPr>
+      <w:r>
+        <w:t>Memória mérete: A számítógép memóriájának mérete, 4 és 32 közötti egész szám GB-ban mérve.</w:t>
+      </w:r>
+    </w:p>
+    <w:p>
+      <w:pPr>
+        <w:pStyle w:val="Listaszerbekezds"/>
+        <w:numPr>
+          <w:ilvl w:val="0"/>
+          <w:numId w:val="9"/>
+        </w:numPr>
+        <w:ind w:left="284" w:hanging="284"/>
+      </w:pPr>
+      <w:r>
+        <w:t>Háttértár típusa: A számítógép háttértárának típusa.</w:t>
+      </w:r>
+    </w:p>
+    <w:p>
+      <w:pPr>
+        <w:pStyle w:val="Listaszerbekezds"/>
+        <w:numPr>
+          <w:ilvl w:val="0"/>
+          <w:numId w:val="9"/>
+        </w:numPr>
+        <w:ind w:left="284" w:hanging="284"/>
+      </w:pPr>
+      <w:r>
+        <w:t>Háttértár mérete: A számítógép háttértárának mérete, 120 és 3000 közötti egész szám GB-ban mérve.</w:t>
+      </w:r>
+    </w:p>
+    <w:p>
+      <w:pPr>
+        <w:pStyle w:val="Listaszerbekezds"/>
+        <w:numPr>
+          <w:ilvl w:val="0"/>
+          <w:numId w:val="9"/>
+        </w:numPr>
+        <w:ind w:left="284" w:hanging="284"/>
+      </w:pPr>
+      <w:r>
+        <w:t xml:space="preserve">Állapot </w:t>
+      </w:r>
+      <w:proofErr w:type="spellStart"/>
+      <w:r>
+        <w:t>id</w:t>
+      </w:r>
+      <w:proofErr w:type="spellEnd"/>
+      <w:r>
+        <w:t xml:space="preserve">: A számítógép pillanatnyi állapotának </w:t>
+      </w:r>
+      <w:proofErr w:type="spellStart"/>
+      <w:r>
+        <w:t>id</w:t>
+      </w:r>
+      <w:proofErr w:type="spellEnd"/>
+      <w:r>
+        <w:t xml:space="preserve">-je. Külső kulcs az Állapot tábla </w:t>
+      </w:r>
+      <w:proofErr w:type="spellStart"/>
+      <w:r>
+        <w:t>Id</w:t>
+      </w:r>
+      <w:proofErr w:type="spellEnd"/>
+      <w:r>
+        <w:t xml:space="preserve"> mezőjére.</w:t>
+      </w:r>
+    </w:p>
+    <w:p>
+      <w:r>
+        <w:t>Egy hibáról tárolt adatok:</w:t>
+      </w:r>
+    </w:p>
+    <w:p>
+      <w:pPr>
+        <w:pStyle w:val="Listaszerbekezds"/>
+        <w:numPr>
+          <w:ilvl w:val="0"/>
+          <w:numId w:val="10"/>
+        </w:numPr>
+        <w:ind w:left="284" w:hanging="284"/>
+      </w:pPr>
+      <w:proofErr w:type="spellStart"/>
+      <w:r>
+        <w:t>Id</w:t>
+      </w:r>
+      <w:proofErr w:type="spellEnd"/>
+      <w:r>
+        <w:t>: Elsődleges kulcs, az adatbázis helyes működése szempontjából fontos.</w:t>
+      </w:r>
+    </w:p>
+    <w:p>
+      <w:pPr>
+        <w:pStyle w:val="Listaszerbekezds"/>
+        <w:numPr>
+          <w:ilvl w:val="0"/>
+          <w:numId w:val="10"/>
+        </w:numPr>
+        <w:ind w:left="284" w:hanging="284"/>
+      </w:pPr>
+      <w:r>
+        <w:t xml:space="preserve">Gép </w:t>
+      </w:r>
+      <w:proofErr w:type="spellStart"/>
+      <w:r>
+        <w:t>id</w:t>
+      </w:r>
+      <w:proofErr w:type="spellEnd"/>
+      <w:r>
+        <w:t xml:space="preserve">: A hibás számítógép </w:t>
+      </w:r>
+      <w:proofErr w:type="spellStart"/>
+      <w:r>
+        <w:t>id</w:t>
+      </w:r>
+      <w:proofErr w:type="spellEnd"/>
+      <w:r>
+        <w:t xml:space="preserve">-je. Külső kulcs a Számítógép tábla </w:t>
+      </w:r>
+      <w:proofErr w:type="spellStart"/>
+      <w:r>
+        <w:t>Id</w:t>
+      </w:r>
+      <w:proofErr w:type="spellEnd"/>
+      <w:r>
+        <w:t xml:space="preserve"> mezőjére.</w:t>
+      </w:r>
+    </w:p>
+    <w:p>
+      <w:pPr>
+        <w:pStyle w:val="Listaszerbekezds"/>
+        <w:numPr>
+          <w:ilvl w:val="0"/>
+          <w:numId w:val="10"/>
+        </w:numPr>
+        <w:ind w:left="284" w:hanging="284"/>
+      </w:pPr>
+      <w:r>
+        <w:t xml:space="preserve">Csere gép </w:t>
+      </w:r>
+      <w:proofErr w:type="spellStart"/>
+      <w:r>
+        <w:t>id</w:t>
+      </w:r>
+      <w:proofErr w:type="spellEnd"/>
+      <w:r>
+        <w:t xml:space="preserve">: A hiba elhárításáig a hibás gép helyett használatban lévő számítógép </w:t>
+      </w:r>
+      <w:proofErr w:type="spellStart"/>
+      <w:r>
+        <w:t>id</w:t>
+      </w:r>
+      <w:proofErr w:type="spellEnd"/>
+      <w:r>
+        <w:t>-je, ha van.</w:t>
+      </w:r>
+      <w:r>
+        <w:t xml:space="preserve"> Külső kulcs a Számítógép tábla </w:t>
+      </w:r>
+      <w:proofErr w:type="spellStart"/>
+      <w:r>
+        <w:t>Id</w:t>
+      </w:r>
+      <w:proofErr w:type="spellEnd"/>
+      <w:r>
+        <w:t xml:space="preserve"> mezőjére.</w:t>
+      </w:r>
+    </w:p>
+    <w:p>
+      <w:pPr>
+        <w:pStyle w:val="Listaszerbekezds"/>
+        <w:numPr>
+          <w:ilvl w:val="0"/>
+          <w:numId w:val="10"/>
+        </w:numPr>
+        <w:ind w:left="284" w:hanging="284"/>
+      </w:pPr>
+      <w:r>
+        <w:t>Bejelentés dátum: A hiba bejelentésének dátuma és ideje.</w:t>
+      </w:r>
+    </w:p>
+    <w:p>
+      <w:pPr>
+        <w:pStyle w:val="Listaszerbekezds"/>
+        <w:numPr>
+          <w:ilvl w:val="0"/>
+          <w:numId w:val="10"/>
+        </w:numPr>
+        <w:ind w:left="284" w:hanging="284"/>
+      </w:pPr>
+      <w:r>
+        <w:lastRenderedPageBreak/>
+        <w:t>Hiba leírása: A hiba hosszú szöveges leírása.</w:t>
+      </w:r>
+    </w:p>
+    <w:p>
+      <w:pPr>
+        <w:pStyle w:val="Listaszerbekezds"/>
+        <w:numPr>
+          <w:ilvl w:val="0"/>
+          <w:numId w:val="10"/>
+        </w:numPr>
+        <w:ind w:left="284" w:hanging="284"/>
+      </w:pPr>
+      <w:r>
+        <w:t>Visszakerülés dátum: A hiba elhárításának és a hiba előtti állapotok visszaállításának dátuma és ideje.</w:t>
+      </w:r>
+    </w:p>
+    <w:p>
+      <w:pPr>
+        <w:pStyle w:val="Listaszerbekezds"/>
+        <w:numPr>
+          <w:ilvl w:val="0"/>
+          <w:numId w:val="10"/>
+        </w:numPr>
+        <w:ind w:left="284" w:hanging="284"/>
+      </w:pPr>
+      <w:r>
+        <w:t>Javítás leírása: A hiba javításának szöveges leírása.</w:t>
+      </w:r>
+    </w:p>
+    <w:p>
+      <w:pPr>
+        <w:pStyle w:val="Listaszerbekezds"/>
+        <w:numPr>
+          <w:ilvl w:val="0"/>
+          <w:numId w:val="10"/>
+        </w:numPr>
+        <w:ind w:left="284" w:hanging="284"/>
+      </w:pPr>
+      <w:r>
+        <w:t xml:space="preserve">Állapot </w:t>
+      </w:r>
+      <w:proofErr w:type="spellStart"/>
+      <w:r>
+        <w:t>id</w:t>
+      </w:r>
+      <w:proofErr w:type="spellEnd"/>
+      <w:r>
+        <w:t xml:space="preserve">: A hiba elhárításának állapotának id.-je. </w:t>
+      </w:r>
+      <w:r>
+        <w:t xml:space="preserve">Külső kulcs a Számítógép tábla </w:t>
+      </w:r>
+      <w:proofErr w:type="spellStart"/>
+      <w:r>
+        <w:t>Id</w:t>
+      </w:r>
+      <w:proofErr w:type="spellEnd"/>
+      <w:r>
+        <w:t xml:space="preserve"> mezőjére.</w:t>
+      </w:r>
+    </w:p>
+    <w:p>
+      <w:r>
+        <w:t>Lehetséges állapotokról tárolt adatok:</w:t>
+      </w:r>
+    </w:p>
+    <w:p>
+      <w:pPr>
+        <w:pStyle w:val="Listaszerbekezds"/>
+        <w:numPr>
+          <w:ilvl w:val="0"/>
+          <w:numId w:val="11"/>
+        </w:numPr>
+        <w:ind w:left="284" w:hanging="284"/>
+      </w:pPr>
+      <w:proofErr w:type="spellStart"/>
+      <w:r>
+        <w:t>Id</w:t>
+      </w:r>
+      <w:proofErr w:type="spellEnd"/>
+      <w:r>
+        <w:t xml:space="preserve">: </w:t>
+      </w:r>
+      <w:r>
+        <w:t>Elsődleges kulcs, az adatbázis helyes működése szempontjából fontos.</w:t>
+      </w:r>
+    </w:p>
+    <w:p>
+      <w:pPr>
+        <w:pStyle w:val="Listaszerbekezds"/>
+        <w:numPr>
+          <w:ilvl w:val="0"/>
+          <w:numId w:val="11"/>
+        </w:numPr>
+        <w:ind w:left="284" w:hanging="284"/>
+      </w:pPr>
+      <w:r>
+        <w:t>Elnevezés: Az állapot elnevezése</w:t>
+      </w:r>
+    </w:p>
+    <w:p>
+      <w:r>
+        <w:t xml:space="preserve">Ezek az adatok </w:t>
+      </w:r>
+      <w:r>
+        <w:t>nem módosíthatók.</w:t>
+      </w:r>
+    </w:p>
+    <w:tbl>
+      <w:tblPr>
+        <w:tblStyle w:val="Rcsostblzat"/>
+        <w:tblW w:w="0" w:type="auto"/>
+        <w:tblLook w:val="04A0" w:firstRow="1" w:lastRow="0" w:firstColumn="1" w:lastColumn="0" w:noHBand="0" w:noVBand="1"/>
+      </w:tblPr>
+      <w:tblGrid>
+        <w:gridCol w:w="4388"/>
+        <w:gridCol w:w="4388"/>
+      </w:tblGrid>
+      <w:tr>
+        <w:tc>
+          <w:tcPr>
+            <w:tcW w:w="4388" w:type="dxa"/>
+          </w:tcPr>
+          <w:p>
+            <w:proofErr w:type="spellStart"/>
+            <w:r>
+              <w:t>Id</w:t>
+            </w:r>
+            <w:proofErr w:type="spellEnd"/>
+          </w:p>
+        </w:tc>
+        <w:tc>
+          <w:tcPr>
+            <w:tcW w:w="4388" w:type="dxa"/>
+          </w:tcPr>
+          <w:p>
+            <w:r>
+              <w:t>Elnevezés</w:t>
+            </w:r>
+          </w:p>
+        </w:tc>
+      </w:tr>
+      <w:tr>
+        <w:tc>
+          <w:tcPr>
+            <w:tcW w:w="4388" w:type="dxa"/>
+          </w:tcPr>
+          <w:p>
+            <w:r>
+              <w:t>1</w:t>
+            </w:r>
+          </w:p>
+        </w:tc>
+        <w:tc>
+          <w:tcPr>
+            <w:tcW w:w="4388" w:type="dxa"/>
+          </w:tcPr>
+          <w:p>
+            <w:r>
+              <w:t>Használatban</w:t>
+            </w:r>
+          </w:p>
+        </w:tc>
+      </w:tr>
+      <w:tr>
+        <w:tc>
+          <w:tcPr>
+            <w:tcW w:w="4388" w:type="dxa"/>
+          </w:tcPr>
+          <w:p>
+            <w:r>
+              <w:t>2</w:t>
+            </w:r>
+          </w:p>
+        </w:tc>
+        <w:tc>
+          <w:tcPr>
+            <w:tcW w:w="4388" w:type="dxa"/>
+          </w:tcPr>
+          <w:p>
+            <w:r>
+              <w:t>Használatra kész</w:t>
+            </w:r>
+          </w:p>
+        </w:tc>
+      </w:tr>
+      <w:tr>
+        <w:tc>
+          <w:tcPr>
+            <w:tcW w:w="4388" w:type="dxa"/>
+          </w:tcPr>
+          <w:p>
+            <w:r>
+              <w:t>3</w:t>
+            </w:r>
+          </w:p>
+        </w:tc>
+        <w:tc>
+          <w:tcPr>
+            <w:tcW w:w="4388" w:type="dxa"/>
+          </w:tcPr>
+          <w:p>
+            <w:r>
+              <w:t>Hibás</w:t>
+            </w:r>
+          </w:p>
+        </w:tc>
+      </w:tr>
+      <w:tr>
+        <w:tc>
+          <w:tcPr>
+            <w:tcW w:w="4388" w:type="dxa"/>
+          </w:tcPr>
+          <w:p>
+            <w:r>
+              <w:t>4</w:t>
+            </w:r>
+          </w:p>
+        </w:tc>
+        <w:tc>
+          <w:tcPr>
+            <w:tcW w:w="4388" w:type="dxa"/>
+          </w:tcPr>
+          <w:p>
+            <w:r>
+              <w:t>Javítás alatt</w:t>
+            </w:r>
+          </w:p>
+        </w:tc>
+      </w:tr>
+      <w:tr>
+        <w:tc>
+          <w:tcPr>
+            <w:tcW w:w="4388" w:type="dxa"/>
+          </w:tcPr>
+          <w:p>
+            <w:r>
+              <w:t>5</w:t>
+            </w:r>
+          </w:p>
+        </w:tc>
+        <w:tc>
+          <w:tcPr>
+            <w:tcW w:w="4388" w:type="dxa"/>
+          </w:tcPr>
+          <w:p>
+            <w:r>
+              <w:t>Leselejtezve</w:t>
+            </w:r>
+          </w:p>
+        </w:tc>
+      </w:tr>
+      <w:tr>
+        <w:tc>
+          <w:tcPr>
+            <w:tcW w:w="4388" w:type="dxa"/>
+          </w:tcPr>
+          <w:p>
+            <w:r>
+              <w:t>6</w:t>
+            </w:r>
+          </w:p>
+        </w:tc>
+        <w:tc>
+          <w:tcPr>
+            <w:tcW w:w="4388" w:type="dxa"/>
+          </w:tcPr>
+          <w:p>
+            <w:r>
+              <w:t>Megoldódott</w:t>
+            </w:r>
+          </w:p>
+        </w:tc>
+      </w:tr>
+    </w:tbl>
+    <w:p>
+      <w:pPr>
+        <w:spacing w:before="120"/>
+      </w:pPr>
+      <w:r>
+        <w:t xml:space="preserve">1-5 </w:t>
+      </w:r>
+      <w:proofErr w:type="spellStart"/>
+      <w:r>
+        <w:t>id-jű</w:t>
+      </w:r>
+      <w:proofErr w:type="spellEnd"/>
+      <w:r>
+        <w:t xml:space="preserve"> állapotok a számítógépekre, 3-6 </w:t>
+      </w:r>
+      <w:proofErr w:type="spellStart"/>
+      <w:r>
+        <w:t>id-jű</w:t>
+      </w:r>
+      <w:proofErr w:type="spellEnd"/>
+      <w:r>
+        <w:t xml:space="preserve"> állapotok a hibákra vonatkoznak.</w:t>
+      </w:r>
+    </w:p>
+    <w:p>
+      <w:r>
+        <w:t>Felhasználó adatai:</w:t>
+      </w:r>
+    </w:p>
+    <w:p>
+      <w:pPr>
+        <w:pStyle w:val="Listaszerbekezds"/>
+        <w:numPr>
+          <w:ilvl w:val="0"/>
+          <w:numId w:val="12"/>
+        </w:numPr>
+        <w:ind w:left="284" w:hanging="284"/>
+      </w:pPr>
+      <w:proofErr w:type="spellStart"/>
+      <w:r>
+        <w:t>Id</w:t>
+      </w:r>
+      <w:proofErr w:type="spellEnd"/>
+      <w:r>
+        <w:t>: Elsődleges kulcs, az adatbázis helyes működése szempontjából fontos.</w:t>
+      </w:r>
+    </w:p>
+    <w:p>
+      <w:pPr>
+        <w:pStyle w:val="Listaszerbekezds"/>
+        <w:numPr>
+          <w:ilvl w:val="0"/>
+          <w:numId w:val="12"/>
+        </w:numPr>
+        <w:ind w:left="284" w:hanging="284"/>
+      </w:pPr>
+      <w:r>
+        <w:t>Felhasználó név:</w:t>
+      </w:r>
+      <w:r>
+        <w:t xml:space="preserve"> Ez az adat nem módosítható: </w:t>
+      </w:r>
+      <w:proofErr w:type="spellStart"/>
+      <w:r>
+        <w:t>Admin</w:t>
+      </w:r>
+      <w:proofErr w:type="spellEnd"/>
+      <w:r>
+        <w:t>.</w:t>
+      </w:r>
+    </w:p>
+    <w:p>
+      <w:pPr>
+        <w:pStyle w:val="Listaszerbekezds"/>
+        <w:numPr>
+          <w:ilvl w:val="0"/>
+          <w:numId w:val="12"/>
+        </w:numPr>
+        <w:ind w:left="284" w:hanging="284"/>
+      </w:pPr>
+      <w:r>
+        <w:t>Jelszó:</w:t>
+      </w:r>
+      <w:r>
+        <w:t xml:space="preserve"> </w:t>
+      </w:r>
+      <w:proofErr w:type="spellStart"/>
+      <w:r>
+        <w:t>Hash</w:t>
+      </w:r>
+      <w:proofErr w:type="spellEnd"/>
+      <w:r>
+        <w:t xml:space="preserve">-elve tárolt karakterlánc, alapértelmezetten </w:t>
+      </w:r>
+      <w:proofErr w:type="spellStart"/>
+      <w:r>
+        <w:t>Admin</w:t>
+      </w:r>
+      <w:proofErr w:type="spellEnd"/>
+      <w:r>
+        <w:t>, később módosítható.</w:t>
+      </w:r>
+    </w:p>
+    <w:p>
+      <w:pPr>
+        <w:pStyle w:val="Listaszerbekezds"/>
+        <w:numPr>
+          <w:ilvl w:val="0"/>
+          <w:numId w:val="12"/>
+        </w:numPr>
+        <w:ind w:left="284" w:hanging="284"/>
+      </w:pPr>
+      <w:r>
+        <w:t>Dokumentum típus:</w:t>
+      </w:r>
+      <w:r>
+        <w:t xml:space="preserve"> A generált dokumentum típusa, DOCX vagy PDF.</w:t>
+      </w:r>
+    </w:p>
+    <w:p>
+      <w:pPr>
+        <w:pStyle w:val="Kettesszintcmsor"/>
+      </w:pPr>
+      <w:proofErr w:type="spellStart"/>
+      <w:r>
+        <w:t>Feladatspecikikáció</w:t>
+      </w:r>
+      <w:proofErr w:type="spellEnd"/>
+    </w:p>
     <w:p/>
     <w:p>
       <w:pPr>
-        <w:pStyle w:val="Kettesszintcmsor"/>
-      </w:pPr>
-      <w:proofErr w:type="spellStart"/>
-      <w:r>
-        <w:t>Feladatspecikikáció</w:t>
-      </w:r>
-      <w:proofErr w:type="spellEnd"/>
-    </w:p>
-    <w:p/>
-    <w:p>
-      <w:pPr>
         <w:pStyle w:val="Hrmasszintcmsor"/>
       </w:pPr>
       <w:r>
-        <w:lastRenderedPageBreak/>
         <w:t>Funkcionális követelmények</w:t>
       </w:r>
     </w:p>
@@ -656,6 +1322,119 @@
     </w:lvl>
   </w:abstractNum>
   <w:abstractNum w:abstractNumId="1" w15:restartNumberingAfterBreak="0">
+    <w:nsid w:val="27E95951"/>
+    <w:multiLevelType w:val="hybridMultilevel"/>
+    <w:tmpl w:val="6C8E0068"/>
+    <w:lvl w:ilvl="0" w:tplc="040E0001">
+      <w:start w:val="1"/>
+      <w:numFmt w:val="bullet"/>
+      <w:lvlText w:val=""/>
+      <w:lvlJc w:val="left"/>
+      <w:pPr>
+        <w:ind w:left="720" w:hanging="360"/>
+      </w:pPr>
+      <w:rPr>
+        <w:rFonts w:ascii="Symbol" w:hAnsi="Symbol" w:hint="default"/>
+      </w:rPr>
+    </w:lvl>
+    <w:lvl w:ilvl="1" w:tplc="040E0003" w:tentative="1">
+      <w:start w:val="1"/>
+      <w:numFmt w:val="bullet"/>
+      <w:lvlText w:val="o"/>
+      <w:lvlJc w:val="left"/>
+      <w:pPr>
+        <w:ind w:left="1440" w:hanging="360"/>
+      </w:pPr>
+      <w:rPr>
+        <w:rFonts w:ascii="Courier New" w:hAnsi="Courier New" w:cs="Courier New" w:hint="default"/>
+      </w:rPr>
+    </w:lvl>
+    <w:lvl w:ilvl="2" w:tplc="040E0005" w:tentative="1">
+      <w:start w:val="1"/>
+      <w:numFmt w:val="bullet"/>
+      <w:lvlText w:val=""/>
+      <w:lvlJc w:val="left"/>
+      <w:pPr>
+        <w:ind w:left="2160" w:hanging="360"/>
+      </w:pPr>
+      <w:rPr>
+        <w:rFonts w:ascii="Wingdings" w:hAnsi="Wingdings" w:hint="default"/>
+      </w:rPr>
+    </w:lvl>
+    <w:lvl w:ilvl="3" w:tplc="040E0001" w:tentative="1">
+      <w:start w:val="1"/>
+      <w:numFmt w:val="bullet"/>
+      <w:lvlText w:val=""/>
+      <w:lvlJc w:val="left"/>
+      <w:pPr>
+        <w:ind w:left="2880" w:hanging="360"/>
+      </w:pPr>
+      <w:rPr>
+        <w:rFonts w:ascii="Symbol" w:hAnsi="Symbol" w:hint="default"/>
+      </w:rPr>
+    </w:lvl>
+    <w:lvl w:ilvl="4" w:tplc="040E0003" w:tentative="1">
+      <w:start w:val="1"/>
+      <w:numFmt w:val="bullet"/>
+      <w:lvlText w:val="o"/>
+      <w:lvlJc w:val="left"/>
+      <w:pPr>
+        <w:ind w:left="3600" w:hanging="360"/>
+      </w:pPr>
+      <w:rPr>
+        <w:rFonts w:ascii="Courier New" w:hAnsi="Courier New" w:cs="Courier New" w:hint="default"/>
+      </w:rPr>
+    </w:lvl>
+    <w:lvl w:ilvl="5" w:tplc="040E0005" w:tentative="1">
+      <w:start w:val="1"/>
+      <w:numFmt w:val="bullet"/>
+      <w:lvlText w:val=""/>
+      <w:lvlJc w:val="left"/>
+      <w:pPr>
+        <w:ind w:left="4320" w:hanging="360"/>
+      </w:pPr>
+      <w:rPr>
+        <w:rFonts w:ascii="Wingdings" w:hAnsi="Wingdings" w:hint="default"/>
+      </w:rPr>
+    </w:lvl>
+    <w:lvl w:ilvl="6" w:tplc="040E0001" w:tentative="1">
+      <w:start w:val="1"/>
+      <w:numFmt w:val="bullet"/>
+      <w:lvlText w:val=""/>
+      <w:lvlJc w:val="left"/>
+      <w:pPr>
+        <w:ind w:left="5040" w:hanging="360"/>
+      </w:pPr>
+      <w:rPr>
+        <w:rFonts w:ascii="Symbol" w:hAnsi="Symbol" w:hint="default"/>
+      </w:rPr>
+    </w:lvl>
+    <w:lvl w:ilvl="7" w:tplc="040E0003" w:tentative="1">
+      <w:start w:val="1"/>
+      <w:numFmt w:val="bullet"/>
+      <w:lvlText w:val="o"/>
+      <w:lvlJc w:val="left"/>
+      <w:pPr>
+        <w:ind w:left="5760" w:hanging="360"/>
+      </w:pPr>
+      <w:rPr>
+        <w:rFonts w:ascii="Courier New" w:hAnsi="Courier New" w:cs="Courier New" w:hint="default"/>
+      </w:rPr>
+    </w:lvl>
+    <w:lvl w:ilvl="8" w:tplc="040E0005" w:tentative="1">
+      <w:start w:val="1"/>
+      <w:numFmt w:val="bullet"/>
+      <w:lvlText w:val=""/>
+      <w:lvlJc w:val="left"/>
+      <w:pPr>
+        <w:ind w:left="6480" w:hanging="360"/>
+      </w:pPr>
+      <w:rPr>
+        <w:rFonts w:ascii="Wingdings" w:hAnsi="Wingdings" w:hint="default"/>
+      </w:rPr>
+    </w:lvl>
+  </w:abstractNum>
+  <w:abstractNum w:abstractNumId="2" w15:restartNumberingAfterBreak="0">
     <w:nsid w:val="375D21A3"/>
     <w:multiLevelType w:val="multilevel"/>
     <w:tmpl w:val="040E001F"/>
@@ -741,7 +1520,7 @@
       </w:pPr>
     </w:lvl>
   </w:abstractNum>
-  <w:abstractNum w:abstractNumId="2" w15:restartNumberingAfterBreak="0">
+  <w:abstractNum w:abstractNumId="3" w15:restartNumberingAfterBreak="0">
     <w:nsid w:val="41EC30E9"/>
     <w:multiLevelType w:val="multilevel"/>
     <w:tmpl w:val="861AF530"/>
@@ -827,7 +1606,7 @@
       </w:pPr>
     </w:lvl>
   </w:abstractNum>
-  <w:abstractNum w:abstractNumId="3" w15:restartNumberingAfterBreak="0">
+  <w:abstractNum w:abstractNumId="4" w15:restartNumberingAfterBreak="0">
     <w:nsid w:val="43875D65"/>
     <w:multiLevelType w:val="multilevel"/>
     <w:tmpl w:val="8D2067FE"/>
@@ -913,7 +1692,7 @@
       </w:pPr>
     </w:lvl>
   </w:abstractNum>
-  <w:abstractNum w:abstractNumId="4" w15:restartNumberingAfterBreak="0">
+  <w:abstractNum w:abstractNumId="5" w15:restartNumberingAfterBreak="0">
     <w:nsid w:val="5A5D6FE4"/>
     <w:multiLevelType w:val="multilevel"/>
     <w:tmpl w:val="D6D684D6"/>
@@ -1029,7 +1808,233 @@
       </w:rPr>
     </w:lvl>
   </w:abstractNum>
-  <w:abstractNum w:abstractNumId="5" w15:restartNumberingAfterBreak="0">
+  <w:abstractNum w:abstractNumId="6" w15:restartNumberingAfterBreak="0">
+    <w:nsid w:val="61D90E17"/>
+    <w:multiLevelType w:val="hybridMultilevel"/>
+    <w:tmpl w:val="9352190A"/>
+    <w:lvl w:ilvl="0" w:tplc="040E0001">
+      <w:start w:val="1"/>
+      <w:numFmt w:val="bullet"/>
+      <w:lvlText w:val=""/>
+      <w:lvlJc w:val="left"/>
+      <w:pPr>
+        <w:ind w:left="720" w:hanging="360"/>
+      </w:pPr>
+      <w:rPr>
+        <w:rFonts w:ascii="Symbol" w:hAnsi="Symbol" w:hint="default"/>
+      </w:rPr>
+    </w:lvl>
+    <w:lvl w:ilvl="1" w:tplc="040E0003" w:tentative="1">
+      <w:start w:val="1"/>
+      <w:numFmt w:val="bullet"/>
+      <w:lvlText w:val="o"/>
+      <w:lvlJc w:val="left"/>
+      <w:pPr>
+        <w:ind w:left="1440" w:hanging="360"/>
+      </w:pPr>
+      <w:rPr>
+        <w:rFonts w:ascii="Courier New" w:hAnsi="Courier New" w:cs="Courier New" w:hint="default"/>
+      </w:rPr>
+    </w:lvl>
+    <w:lvl w:ilvl="2" w:tplc="040E0005" w:tentative="1">
+      <w:start w:val="1"/>
+      <w:numFmt w:val="bullet"/>
+      <w:lvlText w:val=""/>
+      <w:lvlJc w:val="left"/>
+      <w:pPr>
+        <w:ind w:left="2160" w:hanging="360"/>
+      </w:pPr>
+      <w:rPr>
+        <w:rFonts w:ascii="Wingdings" w:hAnsi="Wingdings" w:hint="default"/>
+      </w:rPr>
+    </w:lvl>
+    <w:lvl w:ilvl="3" w:tplc="040E0001" w:tentative="1">
+      <w:start w:val="1"/>
+      <w:numFmt w:val="bullet"/>
+      <w:lvlText w:val=""/>
+      <w:lvlJc w:val="left"/>
+      <w:pPr>
+        <w:ind w:left="2880" w:hanging="360"/>
+      </w:pPr>
+      <w:rPr>
+        <w:rFonts w:ascii="Symbol" w:hAnsi="Symbol" w:hint="default"/>
+      </w:rPr>
+    </w:lvl>
+    <w:lvl w:ilvl="4" w:tplc="040E0003" w:tentative="1">
+      <w:start w:val="1"/>
+      <w:numFmt w:val="bullet"/>
+      <w:lvlText w:val="o"/>
+      <w:lvlJc w:val="left"/>
+      <w:pPr>
+        <w:ind w:left="3600" w:hanging="360"/>
+      </w:pPr>
+      <w:rPr>
+        <w:rFonts w:ascii="Courier New" w:hAnsi="Courier New" w:cs="Courier New" w:hint="default"/>
+      </w:rPr>
+    </w:lvl>
+    <w:lvl w:ilvl="5" w:tplc="040E0005" w:tentative="1">
+      <w:start w:val="1"/>
+      <w:numFmt w:val="bullet"/>
+      <w:lvlText w:val=""/>
+      <w:lvlJc w:val="left"/>
+      <w:pPr>
+        <w:ind w:left="4320" w:hanging="360"/>
+      </w:pPr>
+      <w:rPr>
+        <w:rFonts w:ascii="Wingdings" w:hAnsi="Wingdings" w:hint="default"/>
+      </w:rPr>
+    </w:lvl>
+    <w:lvl w:ilvl="6" w:tplc="040E0001" w:tentative="1">
+      <w:start w:val="1"/>
+      <w:numFmt w:val="bullet"/>
+      <w:lvlText w:val=""/>
+      <w:lvlJc w:val="left"/>
+      <w:pPr>
+        <w:ind w:left="5040" w:hanging="360"/>
+      </w:pPr>
+      <w:rPr>
+        <w:rFonts w:ascii="Symbol" w:hAnsi="Symbol" w:hint="default"/>
+      </w:rPr>
+    </w:lvl>
+    <w:lvl w:ilvl="7" w:tplc="040E0003" w:tentative="1">
+      <w:start w:val="1"/>
+      <w:numFmt w:val="bullet"/>
+      <w:lvlText w:val="o"/>
+      <w:lvlJc w:val="left"/>
+      <w:pPr>
+        <w:ind w:left="5760" w:hanging="360"/>
+      </w:pPr>
+      <w:rPr>
+        <w:rFonts w:ascii="Courier New" w:hAnsi="Courier New" w:cs="Courier New" w:hint="default"/>
+      </w:rPr>
+    </w:lvl>
+    <w:lvl w:ilvl="8" w:tplc="040E0005" w:tentative="1">
+      <w:start w:val="1"/>
+      <w:numFmt w:val="bullet"/>
+      <w:lvlText w:val=""/>
+      <w:lvlJc w:val="left"/>
+      <w:pPr>
+        <w:ind w:left="6480" w:hanging="360"/>
+      </w:pPr>
+      <w:rPr>
+        <w:rFonts w:ascii="Wingdings" w:hAnsi="Wingdings" w:hint="default"/>
+      </w:rPr>
+    </w:lvl>
+  </w:abstractNum>
+  <w:abstractNum w:abstractNumId="7" w15:restartNumberingAfterBreak="0">
+    <w:nsid w:val="72F145D4"/>
+    <w:multiLevelType w:val="hybridMultilevel"/>
+    <w:tmpl w:val="325C6590"/>
+    <w:lvl w:ilvl="0" w:tplc="040E0001">
+      <w:start w:val="1"/>
+      <w:numFmt w:val="bullet"/>
+      <w:lvlText w:val=""/>
+      <w:lvlJc w:val="left"/>
+      <w:pPr>
+        <w:ind w:left="720" w:hanging="360"/>
+      </w:pPr>
+      <w:rPr>
+        <w:rFonts w:ascii="Symbol" w:hAnsi="Symbol" w:hint="default"/>
+      </w:rPr>
+    </w:lvl>
+    <w:lvl w:ilvl="1" w:tplc="040E0003" w:tentative="1">
+      <w:start w:val="1"/>
+      <w:numFmt w:val="bullet"/>
+      <w:lvlText w:val="o"/>
+      <w:lvlJc w:val="left"/>
+      <w:pPr>
+        <w:ind w:left="1440" w:hanging="360"/>
+      </w:pPr>
+      <w:rPr>
+        <w:rFonts w:ascii="Courier New" w:hAnsi="Courier New" w:cs="Courier New" w:hint="default"/>
+      </w:rPr>
+    </w:lvl>
+    <w:lvl w:ilvl="2" w:tplc="040E0005" w:tentative="1">
+      <w:start w:val="1"/>
+      <w:numFmt w:val="bullet"/>
+      <w:lvlText w:val=""/>
+      <w:lvlJc w:val="left"/>
+      <w:pPr>
+        <w:ind w:left="2160" w:hanging="360"/>
+      </w:pPr>
+      <w:rPr>
+        <w:rFonts w:ascii="Wingdings" w:hAnsi="Wingdings" w:hint="default"/>
+      </w:rPr>
+    </w:lvl>
+    <w:lvl w:ilvl="3" w:tplc="040E0001" w:tentative="1">
+      <w:start w:val="1"/>
+      <w:numFmt w:val="bullet"/>
+      <w:lvlText w:val=""/>
+      <w:lvlJc w:val="left"/>
+      <w:pPr>
+        <w:ind w:left="2880" w:hanging="360"/>
+      </w:pPr>
+      <w:rPr>
+        <w:rFonts w:ascii="Symbol" w:hAnsi="Symbol" w:hint="default"/>
+      </w:rPr>
+    </w:lvl>
+    <w:lvl w:ilvl="4" w:tplc="040E0003" w:tentative="1">
+      <w:start w:val="1"/>
+      <w:numFmt w:val="bullet"/>
+      <w:lvlText w:val="o"/>
+      <w:lvlJc w:val="left"/>
+      <w:pPr>
+        <w:ind w:left="3600" w:hanging="360"/>
+      </w:pPr>
+      <w:rPr>
+        <w:rFonts w:ascii="Courier New" w:hAnsi="Courier New" w:cs="Courier New" w:hint="default"/>
+      </w:rPr>
+    </w:lvl>
+    <w:lvl w:ilvl="5" w:tplc="040E0005" w:tentative="1">
+      <w:start w:val="1"/>
+      <w:numFmt w:val="bullet"/>
+      <w:lvlText w:val=""/>
+      <w:lvlJc w:val="left"/>
+      <w:pPr>
+        <w:ind w:left="4320" w:hanging="360"/>
+      </w:pPr>
+      <w:rPr>
+        <w:rFonts w:ascii="Wingdings" w:hAnsi="Wingdings" w:hint="default"/>
+      </w:rPr>
+    </w:lvl>
+    <w:lvl w:ilvl="6" w:tplc="040E0001" w:tentative="1">
+      <w:start w:val="1"/>
+      <w:numFmt w:val="bullet"/>
+      <w:lvlText w:val=""/>
+      <w:lvlJc w:val="left"/>
+      <w:pPr>
+        <w:ind w:left="5040" w:hanging="360"/>
+      </w:pPr>
+      <w:rPr>
+        <w:rFonts w:ascii="Symbol" w:hAnsi="Symbol" w:hint="default"/>
+      </w:rPr>
+    </w:lvl>
+    <w:lvl w:ilvl="7" w:tplc="040E0003" w:tentative="1">
+      <w:start w:val="1"/>
+      <w:numFmt w:val="bullet"/>
+      <w:lvlText w:val="o"/>
+      <w:lvlJc w:val="left"/>
+      <w:pPr>
+        <w:ind w:left="5760" w:hanging="360"/>
+      </w:pPr>
+      <w:rPr>
+        <w:rFonts w:ascii="Courier New" w:hAnsi="Courier New" w:cs="Courier New" w:hint="default"/>
+      </w:rPr>
+    </w:lvl>
+    <w:lvl w:ilvl="8" w:tplc="040E0005" w:tentative="1">
+      <w:start w:val="1"/>
+      <w:numFmt w:val="bullet"/>
+      <w:lvlText w:val=""/>
+      <w:lvlJc w:val="left"/>
+      <w:pPr>
+        <w:ind w:left="6480" w:hanging="360"/>
+      </w:pPr>
+      <w:rPr>
+        <w:rFonts w:ascii="Wingdings" w:hAnsi="Wingdings" w:hint="default"/>
+      </w:rPr>
+    </w:lvl>
+  </w:abstractNum>
+  <w:abstractNum w:abstractNumId="8" w15:restartNumberingAfterBreak="0">
     <w:nsid w:val="74A656B1"/>
     <w:multiLevelType w:val="multilevel"/>
     <w:tmpl w:val="040E001F"/>
@@ -1115,7 +2120,7 @@
       </w:pPr>
     </w:lvl>
   </w:abstractNum>
-  <w:abstractNum w:abstractNumId="6" w15:restartNumberingAfterBreak="0">
+  <w:abstractNum w:abstractNumId="9" w15:restartNumberingAfterBreak="0">
     <w:nsid w:val="7B2A52DC"/>
     <w:multiLevelType w:val="hybridMultilevel"/>
     <w:tmpl w:val="026EAD32"/>
@@ -1201,17 +2206,130 @@
       </w:pPr>
     </w:lvl>
   </w:abstractNum>
+  <w:abstractNum w:abstractNumId="10" w15:restartNumberingAfterBreak="0">
+    <w:nsid w:val="7C8C5A79"/>
+    <w:multiLevelType w:val="hybridMultilevel"/>
+    <w:tmpl w:val="5FB64E7E"/>
+    <w:lvl w:ilvl="0" w:tplc="040E0001">
+      <w:start w:val="1"/>
+      <w:numFmt w:val="bullet"/>
+      <w:lvlText w:val=""/>
+      <w:lvlJc w:val="left"/>
+      <w:pPr>
+        <w:ind w:left="720" w:hanging="360"/>
+      </w:pPr>
+      <w:rPr>
+        <w:rFonts w:ascii="Symbol" w:hAnsi="Symbol" w:hint="default"/>
+      </w:rPr>
+    </w:lvl>
+    <w:lvl w:ilvl="1" w:tplc="040E0003" w:tentative="1">
+      <w:start w:val="1"/>
+      <w:numFmt w:val="bullet"/>
+      <w:lvlText w:val="o"/>
+      <w:lvlJc w:val="left"/>
+      <w:pPr>
+        <w:ind w:left="1440" w:hanging="360"/>
+      </w:pPr>
+      <w:rPr>
+        <w:rFonts w:ascii="Courier New" w:hAnsi="Courier New" w:cs="Courier New" w:hint="default"/>
+      </w:rPr>
+    </w:lvl>
+    <w:lvl w:ilvl="2" w:tplc="040E0005" w:tentative="1">
+      <w:start w:val="1"/>
+      <w:numFmt w:val="bullet"/>
+      <w:lvlText w:val=""/>
+      <w:lvlJc w:val="left"/>
+      <w:pPr>
+        <w:ind w:left="2160" w:hanging="360"/>
+      </w:pPr>
+      <w:rPr>
+        <w:rFonts w:ascii="Wingdings" w:hAnsi="Wingdings" w:hint="default"/>
+      </w:rPr>
+    </w:lvl>
+    <w:lvl w:ilvl="3" w:tplc="040E0001" w:tentative="1">
+      <w:start w:val="1"/>
+      <w:numFmt w:val="bullet"/>
+      <w:lvlText w:val=""/>
+      <w:lvlJc w:val="left"/>
+      <w:pPr>
+        <w:ind w:left="2880" w:hanging="360"/>
+      </w:pPr>
+      <w:rPr>
+        <w:rFonts w:ascii="Symbol" w:hAnsi="Symbol" w:hint="default"/>
+      </w:rPr>
+    </w:lvl>
+    <w:lvl w:ilvl="4" w:tplc="040E0003" w:tentative="1">
+      <w:start w:val="1"/>
+      <w:numFmt w:val="bullet"/>
+      <w:lvlText w:val="o"/>
+      <w:lvlJc w:val="left"/>
+      <w:pPr>
+        <w:ind w:left="3600" w:hanging="360"/>
+      </w:pPr>
+      <w:rPr>
+        <w:rFonts w:ascii="Courier New" w:hAnsi="Courier New" w:cs="Courier New" w:hint="default"/>
+      </w:rPr>
+    </w:lvl>
+    <w:lvl w:ilvl="5" w:tplc="040E0005" w:tentative="1">
+      <w:start w:val="1"/>
+      <w:numFmt w:val="bullet"/>
+      <w:lvlText w:val=""/>
+      <w:lvlJc w:val="left"/>
+      <w:pPr>
+        <w:ind w:left="4320" w:hanging="360"/>
+      </w:pPr>
+      <w:rPr>
+        <w:rFonts w:ascii="Wingdings" w:hAnsi="Wingdings" w:hint="default"/>
+      </w:rPr>
+    </w:lvl>
+    <w:lvl w:ilvl="6" w:tplc="040E0001" w:tentative="1">
+      <w:start w:val="1"/>
+      <w:numFmt w:val="bullet"/>
+      <w:lvlText w:val=""/>
+      <w:lvlJc w:val="left"/>
+      <w:pPr>
+        <w:ind w:left="5040" w:hanging="360"/>
+      </w:pPr>
+      <w:rPr>
+        <w:rFonts w:ascii="Symbol" w:hAnsi="Symbol" w:hint="default"/>
+      </w:rPr>
+    </w:lvl>
+    <w:lvl w:ilvl="7" w:tplc="040E0003" w:tentative="1">
+      <w:start w:val="1"/>
+      <w:numFmt w:val="bullet"/>
+      <w:lvlText w:val="o"/>
+      <w:lvlJc w:val="left"/>
+      <w:pPr>
+        <w:ind w:left="5760" w:hanging="360"/>
+      </w:pPr>
+      <w:rPr>
+        <w:rFonts w:ascii="Courier New" w:hAnsi="Courier New" w:cs="Courier New" w:hint="default"/>
+      </w:rPr>
+    </w:lvl>
+    <w:lvl w:ilvl="8" w:tplc="040E0005" w:tentative="1">
+      <w:start w:val="1"/>
+      <w:numFmt w:val="bullet"/>
+      <w:lvlText w:val=""/>
+      <w:lvlJc w:val="left"/>
+      <w:pPr>
+        <w:ind w:left="6480" w:hanging="360"/>
+      </w:pPr>
+      <w:rPr>
+        <w:rFonts w:ascii="Wingdings" w:hAnsi="Wingdings" w:hint="default"/>
+      </w:rPr>
+    </w:lvl>
+  </w:abstractNum>
   <w:num w:numId="1" w16cid:durableId="531307554">
-    <w:abstractNumId w:val="6"/>
+    <w:abstractNumId w:val="9"/>
   </w:num>
   <w:num w:numId="2" w16cid:durableId="1497653551">
     <w:abstractNumId w:val="0"/>
   </w:num>
   <w:num w:numId="3" w16cid:durableId="842354615">
-    <w:abstractNumId w:val="4"/>
+    <w:abstractNumId w:val="5"/>
   </w:num>
   <w:num w:numId="4" w16cid:durableId="476384685">
-    <w:abstractNumId w:val="4"/>
+    <w:abstractNumId w:val="5"/>
     <w:lvlOverride w:ilvl="0">
       <w:lvl w:ilvl="0">
         <w:start w:val="1"/>
@@ -1343,16 +2461,28 @@
     </w:lvlOverride>
   </w:num>
   <w:num w:numId="5" w16cid:durableId="1925718692">
-    <w:abstractNumId w:val="1"/>
+    <w:abstractNumId w:val="2"/>
   </w:num>
   <w:num w:numId="6" w16cid:durableId="118500953">
-    <w:abstractNumId w:val="2"/>
+    <w:abstractNumId w:val="3"/>
   </w:num>
   <w:num w:numId="7" w16cid:durableId="1780445347">
-    <w:abstractNumId w:val="5"/>
+    <w:abstractNumId w:val="8"/>
   </w:num>
   <w:num w:numId="8" w16cid:durableId="767431555">
-    <w:abstractNumId w:val="3"/>
+    <w:abstractNumId w:val="4"/>
+  </w:num>
+  <w:num w:numId="9" w16cid:durableId="379785186">
+    <w:abstractNumId w:val="10"/>
+  </w:num>
+  <w:num w:numId="10" w16cid:durableId="561523517">
+    <w:abstractNumId w:val="7"/>
+  </w:num>
+  <w:num w:numId="11" w16cid:durableId="1360397384">
+    <w:abstractNumId w:val="6"/>
+  </w:num>
+  <w:num w:numId="12" w16cid:durableId="338432655">
+    <w:abstractNumId w:val="1"/>
   </w:num>
 </w:numbering>
 </file>
@@ -1857,6 +2987,25 @@
       <w:ind w:left="709" w:hanging="709"/>
     </w:pPr>
   </w:style>
+  <w:style w:type="table" w:styleId="Rcsostblzat">
+    <w:name w:val="Table Grid"/>
+    <w:basedOn w:val="Normltblzat"/>
+    <w:uiPriority w:val="39"/>
+    <w:rsid w:val="00E113B9"/>
+    <w:pPr>
+      <w:spacing w:after="0" w:line="240" w:lineRule="auto"/>
+    </w:pPr>
+    <w:tblPr>
+      <w:tblBorders>
+        <w:top w:val="single" w:sz="4" w:space="0" w:color="auto"/>
+        <w:left w:val="single" w:sz="4" w:space="0" w:color="auto"/>
+        <w:bottom w:val="single" w:sz="4" w:space="0" w:color="auto"/>
+        <w:right w:val="single" w:sz="4" w:space="0" w:color="auto"/>
+        <w:insideH w:val="single" w:sz="4" w:space="0" w:color="auto"/>
+        <w:insideV w:val="single" w:sz="4" w:space="0" w:color="auto"/>
+      </w:tblBorders>
+    </w:tblPr>
+  </w:style>
 </w:styles>
 </file>
 

</xml_diff>